<commit_message>
ppt file update, capture file modify
</commit_message>
<xml_diff>
--- a/document/2019_OSSP_Interim_report.docx
+++ b/document/2019_OSSP_Interim_report.docx
@@ -2278,13 +2278,13 @@
           <w:noProof/>
         </w:rPr>
         <w:drawing>
-          <wp:anchor distT="0" distB="0" distL="114300" distR="114300" simplePos="0" relativeHeight="251658240" behindDoc="0" locked="0" layoutInCell="1" allowOverlap="1" wp14:anchorId="2080D363" wp14:editId="07027950">
+          <wp:anchor distT="0" distB="0" distL="114300" distR="114300" simplePos="0" relativeHeight="251658240" behindDoc="0" locked="0" layoutInCell="1" allowOverlap="1" wp14:anchorId="2080D363" wp14:editId="141A578C">
             <wp:simplePos x="0" y="0"/>
             <wp:positionH relativeFrom="margin">
-              <wp:posOffset>356235</wp:posOffset>
+              <wp:align>center</wp:align>
             </wp:positionH>
             <wp:positionV relativeFrom="paragraph">
-              <wp:posOffset>432435</wp:posOffset>
+              <wp:posOffset>369061</wp:posOffset>
             </wp:positionV>
             <wp:extent cx="4406900" cy="2203450"/>
             <wp:effectExtent l="0" t="0" r="0" b="6350"/>
@@ -2358,7 +2358,10 @@
     <w:p/>
     <w:p/>
     <w:p/>
-    <w:p/>
+    <w:p>
+      <w:bookmarkStart w:id="2" w:name="_GoBack"/>
+      <w:bookmarkEnd w:id="2"/>
+    </w:p>
     <w:p/>
     <w:p/>
     <w:p/>
@@ -4194,7 +4197,7 @@
           <w:b/>
         </w:rPr>
       </w:pPr>
-      <w:bookmarkStart w:id="2" w:name="_Toc534828278"/>
+      <w:bookmarkStart w:id="3" w:name="_Toc534828278"/>
       <w:r>
         <w:rPr>
           <w:rFonts w:hint="eastAsia"/>
@@ -4216,13 +4219,13 @@
         </w:rPr>
         <w:t>기존 연구</w:t>
       </w:r>
-      <w:bookmarkEnd w:id="2"/>
+      <w:bookmarkEnd w:id="3"/>
     </w:p>
     <w:p>
       <w:pPr>
         <w:pStyle w:val="1"/>
       </w:pPr>
-      <w:bookmarkStart w:id="3" w:name="_Toc534828279"/>
+      <w:bookmarkStart w:id="4" w:name="_Toc534828279"/>
       <w:r>
         <w:rPr>
           <w:noProof/>
@@ -4296,7 +4299,7 @@
           </wp:anchor>
         </w:drawing>
       </w:r>
-      <w:bookmarkEnd w:id="3"/>
+      <w:bookmarkEnd w:id="4"/>
     </w:p>
     <w:p>
       <w:pPr>
@@ -5619,7 +5622,7 @@
           <w:b/>
         </w:rPr>
       </w:pPr>
-      <w:bookmarkStart w:id="4" w:name="_Toc534828280"/>
+      <w:bookmarkStart w:id="5" w:name="_Toc534828280"/>
       <w:r>
         <w:rPr>
           <w:b/>
@@ -5634,7 +5637,7 @@
         </w:rPr>
         <w:t>제안방법</w:t>
       </w:r>
-      <w:bookmarkEnd w:id="4"/>
+      <w:bookmarkEnd w:id="5"/>
     </w:p>
     <w:p>
       <w:r>
@@ -6007,7 +6010,7 @@
       <w:pPr>
         <w:pStyle w:val="2"/>
       </w:pPr>
-      <w:bookmarkStart w:id="5" w:name="_Toc534828281"/>
+      <w:bookmarkStart w:id="6" w:name="_Toc534828281"/>
       <w:r>
         <w:rPr>
           <w:rFonts w:hint="eastAsia"/>
@@ -6015,7 +6018,7 @@
         <w:lastRenderedPageBreak/>
         <w:t>- 문제 파악</w:t>
       </w:r>
-      <w:bookmarkEnd w:id="5"/>
+      <w:bookmarkEnd w:id="6"/>
     </w:p>
     <w:p>
       <w:r>
@@ -6192,7 +6195,7 @@
       <w:pPr>
         <w:pStyle w:val="2"/>
       </w:pPr>
-      <w:bookmarkStart w:id="6" w:name="_Toc534828282"/>
+      <w:bookmarkStart w:id="7" w:name="_Toc534828282"/>
       <w:r>
         <w:rPr>
           <w:rFonts w:hint="eastAsia"/>
@@ -6208,7 +6211,7 @@
         </w:rPr>
         <w:t>데이터베이스 다운로드</w:t>
       </w:r>
-      <w:bookmarkEnd w:id="6"/>
+      <w:bookmarkEnd w:id="7"/>
     </w:p>
     <w:p>
       <w:proofErr w:type="spellStart"/>
@@ -8350,7 +8353,7 @@
       <w:pPr>
         <w:pStyle w:val="2"/>
       </w:pPr>
-      <w:bookmarkStart w:id="7" w:name="_Toc534828283"/>
+      <w:bookmarkStart w:id="8" w:name="_Toc534828283"/>
       <w:r>
         <w:lastRenderedPageBreak/>
         <w:t xml:space="preserve">- </w:t>
@@ -8361,7 +8364,7 @@
         </w:rPr>
         <w:t>필요 데이터 선별</w:t>
       </w:r>
-      <w:bookmarkEnd w:id="7"/>
+      <w:bookmarkEnd w:id="8"/>
     </w:p>
     <w:p>
       <w:r>
@@ -8934,7 +8937,7 @@
       <w:pPr>
         <w:pStyle w:val="2"/>
       </w:pPr>
-      <w:bookmarkStart w:id="8" w:name="_Toc534828284"/>
+      <w:bookmarkStart w:id="9" w:name="_Toc534828284"/>
       <w:r>
         <w:rPr>
           <w:rFonts w:hint="eastAsia"/>
@@ -8950,7 +8953,7 @@
         </w:rPr>
         <w:t>예측 모델에 맞게 데이터 변형</w:t>
       </w:r>
-      <w:bookmarkEnd w:id="8"/>
+      <w:bookmarkEnd w:id="9"/>
     </w:p>
     <w:p>
       <w:r>
@@ -8985,7 +8988,7 @@
           <w:b/>
         </w:rPr>
       </w:pPr>
-      <w:bookmarkStart w:id="9" w:name="_Toc534828285"/>
+      <w:bookmarkStart w:id="10" w:name="_Toc534828285"/>
       <w:r>
         <w:rPr>
           <w:rFonts w:hint="eastAsia"/>
@@ -9006,13 +9009,13 @@
         </w:rPr>
         <w:t>실험 및 결과</w:t>
       </w:r>
-      <w:bookmarkEnd w:id="9"/>
+      <w:bookmarkEnd w:id="10"/>
     </w:p>
     <w:p>
       <w:pPr>
         <w:pStyle w:val="2"/>
       </w:pPr>
-      <w:bookmarkStart w:id="10" w:name="_Toc534828286"/>
+      <w:bookmarkStart w:id="11" w:name="_Toc534828286"/>
       <w:r>
         <w:rPr>
           <w:rFonts w:hint="eastAsia"/>
@@ -9037,7 +9040,7 @@
         </w:rPr>
         <w:t>구조)</w:t>
       </w:r>
-      <w:bookmarkEnd w:id="10"/>
+      <w:bookmarkEnd w:id="11"/>
     </w:p>
     <w:p>
       <w:r>
@@ -9085,7 +9088,7 @@
       <w:pPr>
         <w:pStyle w:val="2"/>
       </w:pPr>
-      <w:bookmarkStart w:id="11" w:name="_Toc534828287"/>
+      <w:bookmarkStart w:id="12" w:name="_Toc534828287"/>
       <w:r>
         <w:rPr>
           <w:rFonts w:hint="eastAsia"/>
@@ -9129,7 +9132,7 @@
         </w:rPr>
         <w:t>버전)</w:t>
       </w:r>
-      <w:bookmarkEnd w:id="11"/>
+      <w:bookmarkEnd w:id="12"/>
     </w:p>
     <w:p>
       <w:r>
@@ -9515,7 +9518,7 @@
       <w:pPr>
         <w:pStyle w:val="2"/>
       </w:pPr>
-      <w:bookmarkStart w:id="12" w:name="_Toc534828288"/>
+      <w:bookmarkStart w:id="13" w:name="_Toc534828288"/>
       <w:r>
         <w:rPr>
           <w:rFonts w:hint="eastAsia"/>
@@ -9531,7 +9534,7 @@
         </w:rPr>
         <w:t>모델 개선</w:t>
       </w:r>
-      <w:bookmarkEnd w:id="12"/>
+      <w:bookmarkEnd w:id="13"/>
     </w:p>
     <w:p>
       <w:r>
@@ -9554,7 +9557,7 @@
       <w:pPr>
         <w:pStyle w:val="2"/>
       </w:pPr>
-      <w:bookmarkStart w:id="13" w:name="_Toc534828289"/>
+      <w:bookmarkStart w:id="14" w:name="_Toc534828289"/>
       <w:r>
         <w:rPr>
           <w:rFonts w:hint="eastAsia"/>
@@ -9570,7 +9573,7 @@
         </w:rPr>
         <w:t>모델 테스트</w:t>
       </w:r>
-      <w:bookmarkEnd w:id="13"/>
+      <w:bookmarkEnd w:id="14"/>
     </w:p>
     <w:p>
       <w:r>
@@ -9596,7 +9599,7 @@
           <w:b/>
         </w:rPr>
       </w:pPr>
-      <w:bookmarkStart w:id="14" w:name="_Toc534828290"/>
+      <w:bookmarkStart w:id="15" w:name="_Toc534828290"/>
       <w:r>
         <w:rPr>
           <w:b/>
@@ -9617,7 +9620,7 @@
         </w:rPr>
         <w:t>느낀점</w:t>
       </w:r>
-      <w:bookmarkEnd w:id="14"/>
+      <w:bookmarkEnd w:id="15"/>
       <w:proofErr w:type="spellEnd"/>
     </w:p>
     <w:p>
@@ -9882,7 +9885,7 @@
           <w:b/>
         </w:rPr>
       </w:pPr>
-      <w:bookmarkStart w:id="15" w:name="_Toc534828291"/>
+      <w:bookmarkStart w:id="16" w:name="_Toc534828291"/>
     </w:p>
     <w:p>
       <w:pPr>
@@ -9910,7 +9913,7 @@
         </w:rPr>
         <w:t>참고</w:t>
       </w:r>
-      <w:bookmarkEnd w:id="15"/>
+      <w:bookmarkEnd w:id="16"/>
     </w:p>
     <w:p>
       <w:pPr>
@@ -10289,23 +10292,10 @@
         <w:rPr>
           <w:rFonts w:hint="eastAsia"/>
         </w:rPr>
-        <w:t xml:space="preserve"> 히</w:t>
-      </w:r>
-      <w:bookmarkStart w:id="16" w:name="_GoBack"/>
-      <w:bookmarkEnd w:id="16"/>
-      <w:r>
-        <w:rPr>
-          <w:rFonts w:hint="eastAsia"/>
-        </w:rPr>
-        <w:t>스토리</w:t>
-      </w:r>
-    </w:p>
-    <w:p>
-      <w:pPr>
-        <w:rPr>
-          <w:rFonts w:hint="eastAsia"/>
-        </w:rPr>
-      </w:pPr>
+        <w:t xml:space="preserve"> 히스토리</w:t>
+      </w:r>
+    </w:p>
+    <w:p>
       <w:r>
         <w:rPr>
           <w:rFonts w:hint="eastAsia"/>
@@ -12361,19 +12351,19 @@
     <w:pitch w:val="variable"/>
     <w:sig w:usb0="E0002EFF" w:usb1="C0007843" w:usb2="00000009" w:usb3="00000000" w:csb0="000001FF" w:csb1="00000000"/>
   </w:font>
+  <w:font w:name="Verdana">
+    <w:panose1 w:val="020B0604030504040204"/>
+    <w:charset w:val="00"/>
+    <w:family w:val="swiss"/>
+    <w:pitch w:val="variable"/>
+    <w:sig w:usb0="A10006FF" w:usb1="4000205B" w:usb2="00000010" w:usb3="00000000" w:csb0="0000019F" w:csb1="00000000"/>
+  </w:font>
   <w:font w:name="Helvetica">
     <w:panose1 w:val="020B0604020202020204"/>
     <w:charset w:val="00"/>
     <w:family w:val="swiss"/>
     <w:pitch w:val="variable"/>
     <w:sig w:usb0="E0002EFF" w:usb1="C0007843" w:usb2="00000009" w:usb3="00000000" w:csb0="000001FF" w:csb1="00000000"/>
-  </w:font>
-  <w:font w:name="Verdana">
-    <w:panose1 w:val="020B0604030504040204"/>
-    <w:charset w:val="00"/>
-    <w:family w:val="swiss"/>
-    <w:pitch w:val="variable"/>
-    <w:sig w:usb0="A10006FF" w:usb1="4000205B" w:usb2="00000010" w:usb3="00000000" w:csb0="0000019F" w:csb1="00000000"/>
   </w:font>
 </w:fonts>
 </file>
@@ -12406,6 +12396,7 @@
   <w:rsids>
     <w:rsidRoot w:val="008C1092"/>
     <w:rsid w:val="008C1092"/>
+    <w:rsid w:val="00AE466B"/>
     <w:rsid w:val="00B93CEA"/>
   </w:rsids>
   <m:mathPr>
@@ -13220,7 +13211,7 @@
 </file>
 
 <file path=customXml/itemProps2.xml><?xml version="1.0" encoding="utf-8"?>
-<ds:datastoreItem xmlns:ds="http://schemas.openxmlformats.org/officeDocument/2006/customXml" ds:itemID="{2976BB2E-303F-4759-8F30-66F16EE1AFA3}">
+<ds:datastoreItem xmlns:ds="http://schemas.openxmlformats.org/officeDocument/2006/customXml" ds:itemID="{EF065E08-86C9-43C4-8AB8-AFDAE58EF2EC}">
   <ds:schemaRefs>
     <ds:schemaRef ds:uri="http://schemas.openxmlformats.org/officeDocument/2006/bibliography"/>
   </ds:schemaRefs>

</xml_diff>